<commit_message>
Assignment Files Updated For 2023 And 2024
</commit_message>
<xml_diff>
--- a/2023/Mayur Pai/Assignments/React Live Assignment.docx
+++ b/2023/Mayur Pai/Assignments/React Live Assignment.docx
@@ -1,6 +1,6 @@
 
 <file path=word/document.xml><?xml version="1.0" encoding="utf-8"?>
-<w:document xmlns:wpc="http://schemas.microsoft.com/office/word/2010/wordprocessingCanvas" xmlns:cx="http://schemas.microsoft.com/office/drawing/2014/chartex" xmlns:cx1="http://schemas.microsoft.com/office/drawing/2015/9/8/chartex" xmlns:cx2="http://schemas.microsoft.com/office/drawing/2015/10/21/chartex" xmlns:cx3="http://schemas.microsoft.com/office/drawing/2016/5/9/chartex" xmlns:cx4="http://schemas.microsoft.com/office/drawing/2016/5/10/chartex" xmlns:cx5="http://schemas.microsoft.com/office/drawing/2016/5/11/chartex" xmlns:cx6="http://schemas.microsoft.com/office/drawing/2016/5/12/chartex" xmlns:cx7="http://schemas.microsoft.com/office/drawing/2016/5/13/chartex" xmlns:cx8="http://schemas.microsoft.com/office/drawing/2016/5/14/chartex" xmlns:mc="http://schemas.openxmlformats.org/markup-compatibility/2006" xmlns:aink="http://schemas.microsoft.com/office/drawing/2016/ink" xmlns:am3d="http://schemas.microsoft.com/office/drawing/2017/model3d" xmlns:o="urn:schemas-microsoft-com:office:office" xmlns:oel="http://schemas.microsoft.com/office/2019/extlst" xmlns:r="http://schemas.openxmlformats.org/officeDocument/2006/relationships" xmlns:m="http://schemas.openxmlformats.org/officeDocument/2006/math" xmlns:v="urn:schemas-microsoft-com:vml" xmlns:wp14="http://schemas.microsoft.com/office/word/2010/wordprocessingDrawing" xmlns:wp="http://schemas.openxmlformats.org/drawingml/2006/wordprocessingDrawing" xmlns:w10="urn:schemas-microsoft-com:office:word" xmlns:w="http://schemas.openxmlformats.org/wordprocessingml/2006/main" xmlns:w14="http://schemas.microsoft.com/office/word/2010/wordml" xmlns:w15="http://schemas.microsoft.com/office/word/2012/wordml" xmlns:w16cex="http://schemas.microsoft.com/office/word/2018/wordml/cex" xmlns:w16cid="http://schemas.microsoft.com/office/word/2016/wordml/cid" xmlns:w16="http://schemas.microsoft.com/office/word/2018/wordml" xmlns:w16sdtdh="http://schemas.microsoft.com/office/word/2020/wordml/sdtdatahash" xmlns:w16se="http://schemas.microsoft.com/office/word/2015/wordml/symex" xmlns:wpg="http://schemas.microsoft.com/office/word/2010/wordprocessingGroup" xmlns:wpi="http://schemas.microsoft.com/office/word/2010/wordprocessingInk" xmlns:wne="http://schemas.microsoft.com/office/word/2006/wordml" xmlns:wps="http://schemas.microsoft.com/office/word/2010/wordprocessingShape" mc:Ignorable="w14 w15 w16se w16cid w16 w16cex w16sdtdh wp14">
+<w:document xmlns:wpc="http://schemas.microsoft.com/office/word/2010/wordprocessingCanvas" xmlns:cx="http://schemas.microsoft.com/office/drawing/2014/chartex" xmlns:cx1="http://schemas.microsoft.com/office/drawing/2015/9/8/chartex" xmlns:cx2="http://schemas.microsoft.com/office/drawing/2015/10/21/chartex" xmlns:cx3="http://schemas.microsoft.com/office/drawing/2016/5/9/chartex" xmlns:cx4="http://schemas.microsoft.com/office/drawing/2016/5/10/chartex" xmlns:cx5="http://schemas.microsoft.com/office/drawing/2016/5/11/chartex" xmlns:cx6="http://schemas.microsoft.com/office/drawing/2016/5/12/chartex" xmlns:cx7="http://schemas.microsoft.com/office/drawing/2016/5/13/chartex" xmlns:cx8="http://schemas.microsoft.com/office/drawing/2016/5/14/chartex" xmlns:mc="http://schemas.openxmlformats.org/markup-compatibility/2006" xmlns:aink="http://schemas.microsoft.com/office/drawing/2016/ink" xmlns:am3d="http://schemas.microsoft.com/office/drawing/2017/model3d" xmlns:o="urn:schemas-microsoft-com:office:office" xmlns:oel="http://schemas.microsoft.com/office/2019/extlst" xmlns:r="http://schemas.openxmlformats.org/officeDocument/2006/relationships" xmlns:m="http://schemas.openxmlformats.org/officeDocument/2006/math" xmlns:v="urn:schemas-microsoft-com:vml" xmlns:wp14="http://schemas.microsoft.com/office/word/2010/wordprocessingDrawing" xmlns:wp="http://schemas.openxmlformats.org/drawingml/2006/wordprocessingDrawing" xmlns:w10="urn:schemas-microsoft-com:office:word" xmlns:w="http://schemas.openxmlformats.org/wordprocessingml/2006/main" xmlns:w14="http://schemas.microsoft.com/office/word/2010/wordml" xmlns:w15="http://schemas.microsoft.com/office/word/2012/wordml" xmlns:w16cex="http://schemas.microsoft.com/office/word/2018/wordml/cex" xmlns:w16cid="http://schemas.microsoft.com/office/word/2016/wordml/cid" xmlns:w16="http://schemas.microsoft.com/office/word/2018/wordml" xmlns:w16du="http://schemas.microsoft.com/office/word/2023/wordml/word16du" xmlns:w16sdtdh="http://schemas.microsoft.com/office/word/2020/wordml/sdtdatahash" xmlns:w16se="http://schemas.microsoft.com/office/word/2015/wordml/symex" xmlns:wpg="http://schemas.microsoft.com/office/word/2010/wordprocessingGroup" xmlns:wpi="http://schemas.microsoft.com/office/word/2010/wordprocessingInk" xmlns:wne="http://schemas.microsoft.com/office/word/2006/wordml" xmlns:wps="http://schemas.microsoft.com/office/word/2010/wordprocessingShape" mc:Ignorable="w14 w15 w16se w16cid w16 w16cex w16sdtdh w16du wp14">
   <w:body>
     <w:p>
       <w:pPr>
@@ -16,7 +16,23 @@
           <w:sz w:val="44"/>
           <w:szCs w:val="44"/>
         </w:rPr>
-        <w:t>React Live Assignment</w:t>
+        <w:t xml:space="preserve">React </w:t>
+      </w:r>
+      <w:r>
+        <w:rPr>
+          <w:rFonts w:ascii="Mystical Woods Rough Script" w:hAnsi="Mystical Woods Rough Script"/>
+          <w:sz w:val="44"/>
+          <w:szCs w:val="44"/>
+        </w:rPr>
+        <w:t xml:space="preserve">Practice </w:t>
+      </w:r>
+      <w:r>
+        <w:rPr>
+          <w:rFonts w:ascii="Mystical Woods Rough Script" w:hAnsi="Mystical Woods Rough Script"/>
+          <w:sz w:val="44"/>
+          <w:szCs w:val="44"/>
+        </w:rPr>
+        <w:t>Assignment</w:t>
       </w:r>
     </w:p>
     <w:p>
@@ -82,7 +98,17 @@
           <w:sz w:val="24"/>
           <w:szCs w:val="24"/>
         </w:rPr>
-        <w:t xml:space="preserve">This React Live Assignment Comprises Of 4 Levels </w:t>
+        <w:t>This React</w:t>
+      </w:r>
+      <w:r>
+        <w:rPr>
+          <w:rFonts w:ascii="Cavolini" w:hAnsi="Cavolini" w:cs="Cavolini"/>
+          <w:b/>
+          <w:bCs/>
+          <w:sz w:val="24"/>
+          <w:szCs w:val="24"/>
+        </w:rPr>
+        <w:t xml:space="preserve"> </w:t>
       </w:r>
       <w:proofErr w:type="gramStart"/>
       <w:r>
@@ -93,6 +119,79 @@
           <w:sz w:val="24"/>
           <w:szCs w:val="24"/>
         </w:rPr>
+        <w:t xml:space="preserve">Practice </w:t>
+      </w:r>
+      <w:r>
+        <w:rPr>
+          <w:rFonts w:ascii="Cavolini" w:hAnsi="Cavolini" w:cs="Cavolini"/>
+          <w:b/>
+          <w:bCs/>
+          <w:sz w:val="24"/>
+          <w:szCs w:val="24"/>
+        </w:rPr>
+        <w:t xml:space="preserve"> Assignment</w:t>
+      </w:r>
+      <w:proofErr w:type="gramEnd"/>
+      <w:r>
+        <w:rPr>
+          <w:rFonts w:ascii="Cavolini" w:hAnsi="Cavolini" w:cs="Cavolini"/>
+          <w:b/>
+          <w:bCs/>
+          <w:sz w:val="24"/>
+          <w:szCs w:val="24"/>
+        </w:rPr>
+        <w:t xml:space="preserve"> Comprises Of 4 Levels And </w:t>
+      </w:r>
+      <w:r>
+        <w:rPr>
+          <w:rFonts w:ascii="Cavolini" w:hAnsi="Cavolini" w:cs="Cavolini"/>
+          <w:b/>
+          <w:bCs/>
+          <w:sz w:val="24"/>
+          <w:szCs w:val="24"/>
+        </w:rPr>
+        <w:t>You Can Make A Choice Of Yours On Which Level You Wanna Code</w:t>
+      </w:r>
+      <w:r>
+        <w:rPr>
+          <w:rFonts w:ascii="Cavolini" w:hAnsi="Cavolini" w:cs="Cavolini"/>
+          <w:b/>
+          <w:bCs/>
+          <w:sz w:val="24"/>
+          <w:szCs w:val="24"/>
+        </w:rPr>
+        <w:t>.</w:t>
+      </w:r>
+    </w:p>
+    <w:p>
+      <w:pPr>
+        <w:rPr>
+          <w:rFonts w:ascii="Cavolini" w:hAnsi="Cavolini" w:cs="Cavolini"/>
+          <w:b/>
+          <w:bCs/>
+          <w:sz w:val="24"/>
+          <w:szCs w:val="24"/>
+        </w:rPr>
+      </w:pPr>
+      <w:r>
+        <w:rPr>
+          <w:rFonts w:ascii="Cavolini" w:hAnsi="Cavolini" w:cs="Cavolini"/>
+          <w:b/>
+          <w:bCs/>
+          <w:sz w:val="24"/>
+          <w:szCs w:val="24"/>
+        </w:rPr>
+        <w:t xml:space="preserve">For Simplicity </w:t>
+      </w:r>
+      <w:proofErr w:type="gramStart"/>
+      <w:r>
+        <w:rPr>
+          <w:rFonts w:ascii="Cavolini" w:hAnsi="Cavolini" w:cs="Cavolini"/>
+          <w:b/>
+          <w:bCs/>
+          <w:sz w:val="24"/>
+          <w:szCs w:val="24"/>
+        </w:rPr>
         <w:t>And</w:t>
       </w:r>
       <w:proofErr w:type="gramEnd"/>
@@ -104,320 +203,164 @@
           <w:sz w:val="24"/>
           <w:szCs w:val="24"/>
         </w:rPr>
+        <w:t xml:space="preserve"> Better Understanding, Go About Solving Level 1 First And Depending On How Confident You Are, Jump To Other Higher Levels.</w:t>
+      </w:r>
+    </w:p>
+    <w:p>
+      <w:pPr>
+        <w:rPr>
+          <w:rFonts w:ascii="Cavolini" w:hAnsi="Cavolini" w:cs="Cavolini"/>
+          <w:b/>
+          <w:bCs/>
+          <w:color w:val="92D050"/>
+          <w:sz w:val="24"/>
+          <w:szCs w:val="24"/>
+        </w:rPr>
+      </w:pPr>
+      <w:r>
+        <w:rPr>
+          <w:rFonts w:ascii="Cavolini" w:hAnsi="Cavolini" w:cs="Cavolini"/>
+          <w:b/>
+          <w:bCs/>
+          <w:color w:val="92D050"/>
+          <w:sz w:val="24"/>
+          <w:szCs w:val="24"/>
+        </w:rPr>
+        <w:t xml:space="preserve">You Are Free </w:t>
+      </w:r>
+      <w:proofErr w:type="gramStart"/>
+      <w:r>
+        <w:rPr>
+          <w:rFonts w:ascii="Cavolini" w:hAnsi="Cavolini" w:cs="Cavolini"/>
+          <w:b/>
+          <w:bCs/>
+          <w:color w:val="92D050"/>
+          <w:sz w:val="24"/>
+          <w:szCs w:val="24"/>
+        </w:rPr>
+        <w:t>To</w:t>
+      </w:r>
+      <w:proofErr w:type="gramEnd"/>
+      <w:r>
+        <w:rPr>
+          <w:rFonts w:ascii="Cavolini" w:hAnsi="Cavolini" w:cs="Cavolini"/>
+          <w:b/>
+          <w:bCs/>
+          <w:color w:val="92D050"/>
+          <w:sz w:val="24"/>
+          <w:szCs w:val="24"/>
+        </w:rPr>
+        <w:t xml:space="preserve"> Use Any Concepts That Has Been T</w:t>
+      </w:r>
+      <w:r>
+        <w:rPr>
+          <w:rFonts w:ascii="Cavolini" w:hAnsi="Cavolini" w:cs="Cavolini"/>
+          <w:b/>
+          <w:bCs/>
+          <w:color w:val="92D050"/>
+          <w:sz w:val="24"/>
+          <w:szCs w:val="24"/>
+        </w:rPr>
+        <w:t xml:space="preserve">aught </w:t>
+      </w:r>
+      <w:r>
+        <w:rPr>
+          <w:rFonts w:ascii="Cavolini" w:hAnsi="Cavolini" w:cs="Cavolini"/>
+          <w:b/>
+          <w:bCs/>
+          <w:color w:val="92D050"/>
+          <w:sz w:val="24"/>
+          <w:szCs w:val="24"/>
+        </w:rPr>
+        <w:t>Throughout The React Session</w:t>
+      </w:r>
+      <w:r>
+        <w:rPr>
+          <w:rFonts w:ascii="Cavolini" w:hAnsi="Cavolini" w:cs="Cavolini"/>
+          <w:b/>
+          <w:bCs/>
+          <w:color w:val="92D050"/>
+          <w:sz w:val="24"/>
+          <w:szCs w:val="24"/>
+        </w:rPr>
+        <w:t>s</w:t>
+      </w:r>
+      <w:r>
+        <w:rPr>
+          <w:rFonts w:ascii="Cavolini" w:hAnsi="Cavolini" w:cs="Cavolini"/>
+          <w:b/>
+          <w:bCs/>
+          <w:color w:val="92D050"/>
+          <w:sz w:val="24"/>
+          <w:szCs w:val="24"/>
+        </w:rPr>
+        <w:t xml:space="preserve"> To Complete This </w:t>
+      </w:r>
+      <w:r>
+        <w:rPr>
+          <w:rFonts w:ascii="Cavolini" w:hAnsi="Cavolini" w:cs="Cavolini"/>
+          <w:b/>
+          <w:bCs/>
+          <w:color w:val="92D050"/>
+          <w:sz w:val="24"/>
+          <w:szCs w:val="24"/>
+        </w:rPr>
+        <w:t>React Live Assignment.</w:t>
+      </w:r>
+    </w:p>
+    <w:p>
+      <w:pPr>
+        <w:rPr>
+          <w:rFonts w:ascii="Segoe UI Emoji" w:hAnsi="Segoe UI Emoji" w:cs="Segoe UI Emoji"/>
+          <w:b/>
+          <w:bCs/>
+          <w:sz w:val="24"/>
+          <w:szCs w:val="24"/>
+        </w:rPr>
+      </w:pPr>
+      <w:r>
+        <w:rPr>
+          <w:rFonts w:ascii="Cavolini" w:hAnsi="Cavolini" w:cs="Cavolini"/>
+          <w:b/>
+          <w:bCs/>
+          <w:sz w:val="24"/>
+          <w:szCs w:val="24"/>
+        </w:rPr>
+        <w:t>Waiting For Your Creative Approaches</w:t>
+      </w:r>
+      <w:r>
+        <w:rPr>
+          <w:rFonts w:ascii="Cavolini" w:hAnsi="Cavolini" w:cs="Cavolini"/>
+          <w:b/>
+          <w:bCs/>
+          <w:sz w:val="24"/>
+          <w:szCs w:val="24"/>
+        </w:rPr>
+        <w:t>, Good Luck!</w:t>
+      </w:r>
+      <w:r>
+        <w:rPr>
+          <w:rFonts w:ascii="Cavolini" w:hAnsi="Cavolini" w:cs="Cavolini"/>
+          <w:b/>
+          <w:bCs/>
+          <w:sz w:val="24"/>
+          <w:szCs w:val="24"/>
+        </w:rPr>
         <w:t xml:space="preserve"> </w:t>
       </w:r>
       <w:r>
         <w:rPr>
-          <w:rFonts w:ascii="Cavolini" w:hAnsi="Cavolini" w:cs="Cavolini"/>
-          <w:b/>
-          <w:bCs/>
-          <w:sz w:val="24"/>
-          <w:szCs w:val="24"/>
-        </w:rPr>
-        <w:t>You Can Make A Choice Of Yours On Which Level You Wanna Code</w:t>
-      </w:r>
-      <w:r>
-        <w:rPr>
-          <w:rFonts w:ascii="Cavolini" w:hAnsi="Cavolini" w:cs="Cavolini"/>
-          <w:b/>
-          <w:bCs/>
-          <w:sz w:val="24"/>
-          <w:szCs w:val="24"/>
-        </w:rPr>
-        <w:t>.</w:t>
-      </w:r>
-    </w:p>
-    <w:p>
-      <w:pPr>
-        <w:rPr>
-          <w:rFonts w:ascii="Cavolini" w:hAnsi="Cavolini" w:cs="Cavolini"/>
-          <w:b/>
-          <w:bCs/>
-          <w:sz w:val="24"/>
-          <w:szCs w:val="24"/>
-        </w:rPr>
-      </w:pPr>
-      <w:r>
-        <w:rPr>
-          <w:rFonts w:ascii="Cavolini" w:hAnsi="Cavolini" w:cs="Cavolini"/>
-          <w:b/>
-          <w:bCs/>
-          <w:sz w:val="24"/>
-          <w:szCs w:val="24"/>
-        </w:rPr>
-        <w:t xml:space="preserve">For Simplicity </w:t>
-      </w:r>
-      <w:proofErr w:type="gramStart"/>
-      <w:r>
-        <w:rPr>
-          <w:rFonts w:ascii="Cavolini" w:hAnsi="Cavolini" w:cs="Cavolini"/>
-          <w:b/>
-          <w:bCs/>
-          <w:sz w:val="24"/>
-          <w:szCs w:val="24"/>
-        </w:rPr>
-        <w:t>And</w:t>
-      </w:r>
-      <w:proofErr w:type="gramEnd"/>
-      <w:r>
-        <w:rPr>
-          <w:rFonts w:ascii="Cavolini" w:hAnsi="Cavolini" w:cs="Cavolini"/>
-          <w:b/>
-          <w:bCs/>
-          <w:sz w:val="24"/>
-          <w:szCs w:val="24"/>
-        </w:rPr>
-        <w:t xml:space="preserve"> Better Understanding, Go About Solving Level 1 First And Depending On How Confident You Are, Jump To Other Higher Levels.</w:t>
-      </w:r>
-    </w:p>
-    <w:p>
-      <w:pPr>
-        <w:rPr>
-          <w:rFonts w:ascii="Cavolini" w:hAnsi="Cavolini" w:cs="Cavolini"/>
-          <w:b/>
-          <w:bCs/>
-          <w:color w:val="92D050"/>
-          <w:sz w:val="24"/>
-          <w:szCs w:val="24"/>
-        </w:rPr>
-      </w:pPr>
-      <w:r>
-        <w:rPr>
-          <w:rFonts w:ascii="Cavolini" w:hAnsi="Cavolini" w:cs="Cavolini"/>
-          <w:b/>
-          <w:bCs/>
-          <w:color w:val="92D050"/>
-          <w:sz w:val="24"/>
-          <w:szCs w:val="24"/>
-        </w:rPr>
-        <w:t xml:space="preserve">You Are Free </w:t>
-      </w:r>
-      <w:proofErr w:type="gramStart"/>
-      <w:r>
-        <w:rPr>
-          <w:rFonts w:ascii="Cavolini" w:hAnsi="Cavolini" w:cs="Cavolini"/>
-          <w:b/>
-          <w:bCs/>
-          <w:color w:val="92D050"/>
-          <w:sz w:val="24"/>
-          <w:szCs w:val="24"/>
-        </w:rPr>
-        <w:t>To</w:t>
-      </w:r>
-      <w:proofErr w:type="gramEnd"/>
-      <w:r>
-        <w:rPr>
-          <w:rFonts w:ascii="Cavolini" w:hAnsi="Cavolini" w:cs="Cavolini"/>
-          <w:b/>
-          <w:bCs/>
-          <w:color w:val="92D050"/>
-          <w:sz w:val="24"/>
-          <w:szCs w:val="24"/>
-        </w:rPr>
-        <w:t xml:space="preserve"> Use Any Concepts That Has Been T</w:t>
-      </w:r>
-      <w:r>
-        <w:rPr>
-          <w:rFonts w:ascii="Cavolini" w:hAnsi="Cavolini" w:cs="Cavolini"/>
-          <w:b/>
-          <w:bCs/>
-          <w:color w:val="92D050"/>
-          <w:sz w:val="24"/>
-          <w:szCs w:val="24"/>
-        </w:rPr>
-        <w:t xml:space="preserve">aught </w:t>
-      </w:r>
-      <w:r>
-        <w:rPr>
-          <w:rFonts w:ascii="Cavolini" w:hAnsi="Cavolini" w:cs="Cavolini"/>
-          <w:b/>
-          <w:bCs/>
-          <w:color w:val="92D050"/>
-          <w:sz w:val="24"/>
-          <w:szCs w:val="24"/>
-        </w:rPr>
-        <w:t>Throughout The React Session</w:t>
-      </w:r>
-      <w:r>
-        <w:rPr>
-          <w:rFonts w:ascii="Cavolini" w:hAnsi="Cavolini" w:cs="Cavolini"/>
-          <w:b/>
-          <w:bCs/>
-          <w:color w:val="92D050"/>
-          <w:sz w:val="24"/>
-          <w:szCs w:val="24"/>
-        </w:rPr>
-        <w:t>s</w:t>
-      </w:r>
-      <w:r>
-        <w:rPr>
-          <w:rFonts w:ascii="Cavolini" w:hAnsi="Cavolini" w:cs="Cavolini"/>
-          <w:b/>
-          <w:bCs/>
-          <w:color w:val="92D050"/>
-          <w:sz w:val="24"/>
-          <w:szCs w:val="24"/>
-        </w:rPr>
-        <w:t xml:space="preserve"> To Complete This </w:t>
-      </w:r>
-      <w:r>
-        <w:rPr>
-          <w:rFonts w:ascii="Cavolini" w:hAnsi="Cavolini" w:cs="Cavolini"/>
-          <w:b/>
-          <w:bCs/>
-          <w:color w:val="92D050"/>
-          <w:sz w:val="24"/>
-          <w:szCs w:val="24"/>
-        </w:rPr>
-        <w:t>React Live Assignment.</w:t>
-      </w:r>
-    </w:p>
-    <w:p>
-      <w:pPr>
-        <w:rPr>
-          <w:rFonts w:ascii="Cavolini" w:hAnsi="Cavolini" w:cs="Cavolini"/>
-          <w:b/>
-          <w:bCs/>
-          <w:sz w:val="24"/>
-          <w:szCs w:val="24"/>
-        </w:rPr>
-      </w:pPr>
-      <w:r>
-        <w:rPr>
-          <w:rFonts w:ascii="Cavolini" w:hAnsi="Cavolini" w:cs="Cavolini"/>
-          <w:b/>
-          <w:bCs/>
-          <w:sz w:val="24"/>
-          <w:szCs w:val="24"/>
-        </w:rPr>
-        <w:t xml:space="preserve">By The End Of </w:t>
-      </w:r>
-      <w:proofErr w:type="gramStart"/>
-      <w:r>
-        <w:rPr>
-          <w:rFonts w:ascii="Cavolini" w:hAnsi="Cavolini" w:cs="Cavolini"/>
-          <w:b/>
-          <w:bCs/>
-          <w:sz w:val="24"/>
-          <w:szCs w:val="24"/>
-        </w:rPr>
-        <w:t>The</w:t>
-      </w:r>
-      <w:proofErr w:type="gramEnd"/>
-      <w:r>
-        <w:rPr>
-          <w:rFonts w:ascii="Cavolini" w:hAnsi="Cavolini" w:cs="Cavolini"/>
-          <w:b/>
-          <w:bCs/>
-          <w:sz w:val="24"/>
-          <w:szCs w:val="24"/>
-        </w:rPr>
-        <w:t xml:space="preserve"> Time Given, You Will Have To Submit The </w:t>
-      </w:r>
-      <w:r>
-        <w:rPr>
-          <w:rFonts w:ascii="Cavolini" w:hAnsi="Cavolini" w:cs="Cavolini"/>
-          <w:b/>
-          <w:bCs/>
-          <w:sz w:val="24"/>
-          <w:szCs w:val="24"/>
-        </w:rPr>
-        <w:t xml:space="preserve">Assignment By Zipping The Entire React </w:t>
-      </w:r>
-      <w:r>
-        <w:rPr>
-          <w:rFonts w:ascii="Cavolini" w:hAnsi="Cavolini" w:cs="Cavolini"/>
-          <w:b/>
-          <w:bCs/>
-          <w:sz w:val="24"/>
-          <w:szCs w:val="24"/>
-        </w:rPr>
-        <w:t xml:space="preserve">Application </w:t>
-      </w:r>
-      <w:r>
-        <w:rPr>
-          <w:rFonts w:ascii="Cavolini" w:hAnsi="Cavolini" w:cs="Cavolini"/>
-          <w:b/>
-          <w:bCs/>
-          <w:sz w:val="24"/>
-          <w:szCs w:val="24"/>
-        </w:rPr>
-        <w:t>Folder (</w:t>
-      </w:r>
-      <w:r>
-        <w:rPr>
-          <w:rFonts w:ascii="Cavolini" w:hAnsi="Cavolini" w:cs="Cavolini"/>
-          <w:b/>
-          <w:bCs/>
-          <w:color w:val="FF0000"/>
-          <w:sz w:val="24"/>
-          <w:szCs w:val="24"/>
-        </w:rPr>
-        <w:t>Excluding node-modules</w:t>
-      </w:r>
-      <w:r>
-        <w:rPr>
-          <w:rFonts w:ascii="Cavolini" w:hAnsi="Cavolini" w:cs="Cavolini"/>
-          <w:b/>
-          <w:bCs/>
-          <w:sz w:val="24"/>
-          <w:szCs w:val="24"/>
-        </w:rPr>
-        <w:t>)</w:t>
-      </w:r>
-    </w:p>
-    <w:p>
-      <w:pPr>
-        <w:rPr>
-          <w:rFonts w:ascii="Cavolini" w:hAnsi="Cavolini" w:cs="Cavolini"/>
-          <w:b/>
-          <w:bCs/>
-          <w:sz w:val="24"/>
-          <w:szCs w:val="24"/>
-        </w:rPr>
-      </w:pPr>
-    </w:p>
-    <w:p>
-      <w:pPr>
-        <w:rPr>
           <w:rFonts w:ascii="Segoe UI Emoji" w:hAnsi="Segoe UI Emoji" w:cs="Segoe UI Emoji"/>
           <w:b/>
           <w:bCs/>
           <w:sz w:val="24"/>
           <w:szCs w:val="24"/>
         </w:rPr>
-      </w:pPr>
-      <w:r>
-        <w:rPr>
-          <w:rFonts w:ascii="Cavolini" w:hAnsi="Cavolini" w:cs="Cavolini"/>
-          <w:b/>
-          <w:bCs/>
-          <w:sz w:val="24"/>
-          <w:szCs w:val="24"/>
-        </w:rPr>
-        <w:t>Waiting For Your Creative Approaches</w:t>
-      </w:r>
-      <w:r>
-        <w:rPr>
-          <w:rFonts w:ascii="Cavolini" w:hAnsi="Cavolini" w:cs="Cavolini"/>
-          <w:b/>
-          <w:bCs/>
-          <w:sz w:val="24"/>
-          <w:szCs w:val="24"/>
-        </w:rPr>
-        <w:t>, Good Luck!</w:t>
-      </w:r>
-      <w:r>
-        <w:rPr>
-          <w:rFonts w:ascii="Cavolini" w:hAnsi="Cavolini" w:cs="Cavolini"/>
-          <w:b/>
-          <w:bCs/>
-          <w:sz w:val="24"/>
-          <w:szCs w:val="24"/>
-        </w:rPr>
-        <w:t xml:space="preserve"> </w:t>
-      </w:r>
-      <w:r>
+        <w:t>✨</w:t>
+      </w:r>
+    </w:p>
+    <w:p>
+      <w:pPr>
         <w:rPr>
           <w:rFonts w:ascii="Segoe UI Emoji" w:hAnsi="Segoe UI Emoji" w:cs="Segoe UI Emoji"/>
           <w:b/>
@@ -425,8 +368,7 @@
           <w:sz w:val="24"/>
           <w:szCs w:val="24"/>
         </w:rPr>
-        <w:t>✨</w:t>
-      </w:r>
+      </w:pPr>
     </w:p>
     <w:p>
       <w:pPr>
@@ -563,7 +505,40 @@
     <w:p>
       <w:pPr>
         <w:rPr>
-          <w:rFonts w:ascii="Segoe UI Emoji" w:hAnsi="Segoe UI Emoji" w:cs="Segoe UI Emoji"/>
+          <w:rFonts w:ascii="Cavolini" w:hAnsi="Cavolini" w:cs="Cavolini"/>
+          <w:b/>
+          <w:bCs/>
+          <w:sz w:val="24"/>
+          <w:szCs w:val="24"/>
+        </w:rPr>
+      </w:pPr>
+    </w:p>
+    <w:p>
+      <w:pPr>
+        <w:rPr>
+          <w:rFonts w:ascii="Cavolini" w:hAnsi="Cavolini" w:cs="Cavolini"/>
+          <w:b/>
+          <w:bCs/>
+          <w:sz w:val="24"/>
+          <w:szCs w:val="24"/>
+        </w:rPr>
+      </w:pPr>
+    </w:p>
+    <w:p>
+      <w:pPr>
+        <w:rPr>
+          <w:rFonts w:ascii="Cavolini" w:hAnsi="Cavolini" w:cs="Cavolini"/>
+          <w:b/>
+          <w:bCs/>
+          <w:sz w:val="24"/>
+          <w:szCs w:val="24"/>
+        </w:rPr>
+      </w:pPr>
+    </w:p>
+    <w:p>
+      <w:pPr>
+        <w:rPr>
+          <w:rFonts w:ascii="Cavolini" w:hAnsi="Cavolini" w:cs="Cavolini"/>
           <w:b/>
           <w:bCs/>
           <w:sz w:val="24"/>
@@ -998,6 +973,7 @@
       <w:r>
         <w:rPr>
           <w:rFonts w:ascii="Cascadia Code" w:hAnsi="Cascadia Code" w:cs="Cascadia Code"/>
+          <w:noProof/>
           <w:sz w:val="24"/>
           <w:szCs w:val="24"/>
         </w:rPr>
@@ -1046,6 +1022,7 @@
       <w:r>
         <w:rPr>
           <w:rFonts w:ascii="Cascadia Code" w:hAnsi="Cascadia Code" w:cs="Cascadia Code"/>
+          <w:noProof/>
           <w:sz w:val="24"/>
           <w:szCs w:val="24"/>
         </w:rPr>
@@ -1684,6 +1661,7 @@
       <w:r>
         <w:rPr>
           <w:rFonts w:ascii="Cascadia Code" w:hAnsi="Cascadia Code" w:cs="Cascadia Code"/>
+          <w:noProof/>
           <w:sz w:val="24"/>
           <w:szCs w:val="24"/>
         </w:rPr>
@@ -1732,6 +1710,7 @@
       <w:r>
         <w:rPr>
           <w:rFonts w:ascii="Cascadia Code" w:hAnsi="Cascadia Code" w:cs="Cascadia Code"/>
+          <w:noProof/>
           <w:sz w:val="24"/>
           <w:szCs w:val="24"/>
         </w:rPr>
@@ -1836,27 +1815,7 @@
           <w:szCs w:val="24"/>
         </w:rPr>
         <w:lastRenderedPageBreak/>
-        <w:t xml:space="preserve">Level </w:t>
-      </w:r>
-      <w:r>
-        <w:rPr>
-          <w:rFonts w:ascii="Cavolini" w:hAnsi="Cavolini" w:cs="Cavolini"/>
-          <w:b/>
-          <w:bCs/>
-          <w:sz w:val="24"/>
-          <w:szCs w:val="24"/>
-        </w:rPr>
-        <w:t>3</w:t>
-      </w:r>
-      <w:r>
-        <w:rPr>
-          <w:rFonts w:ascii="Cavolini" w:hAnsi="Cavolini" w:cs="Cavolini"/>
-          <w:b/>
-          <w:bCs/>
-          <w:sz w:val="24"/>
-          <w:szCs w:val="24"/>
-        </w:rPr>
-        <w:t>:</w:t>
+        <w:t>Level 3:</w:t>
       </w:r>
     </w:p>
     <w:p>
@@ -2385,6 +2344,7 @@
             <w:r>
               <w:rPr>
                 <w:rFonts w:ascii="Cascadia Code" w:hAnsi="Cascadia Code" w:cs="Cascadia Code"/>
+                <w:noProof/>
                 <w:sz w:val="24"/>
                 <w:szCs w:val="24"/>
               </w:rPr>
@@ -2435,6 +2395,7 @@
             <w:r>
               <w:rPr>
                 <w:rFonts w:ascii="Cascadia Code" w:hAnsi="Cascadia Code" w:cs="Cascadia Code"/>
+                <w:noProof/>
                 <w:sz w:val="24"/>
                 <w:szCs w:val="24"/>
               </w:rPr>
@@ -2564,27 +2525,7 @@
           <w:szCs w:val="24"/>
         </w:rPr>
         <w:lastRenderedPageBreak/>
-        <w:t xml:space="preserve">Level </w:t>
-      </w:r>
-      <w:r>
-        <w:rPr>
-          <w:rFonts w:ascii="Cavolini" w:hAnsi="Cavolini" w:cs="Cavolini"/>
-          <w:b/>
-          <w:bCs/>
-          <w:sz w:val="24"/>
-          <w:szCs w:val="24"/>
-        </w:rPr>
-        <w:t>4</w:t>
-      </w:r>
-      <w:r>
-        <w:rPr>
-          <w:rFonts w:ascii="Cavolini" w:hAnsi="Cavolini" w:cs="Cavolini"/>
-          <w:b/>
-          <w:bCs/>
-          <w:sz w:val="24"/>
-          <w:szCs w:val="24"/>
-        </w:rPr>
-        <w:t>:</w:t>
+        <w:t>Level 4:</w:t>
       </w:r>
     </w:p>
     <w:p>
@@ -2632,77 +2573,7 @@
           <w:sz w:val="24"/>
           <w:szCs w:val="24"/>
         </w:rPr>
-        <w:t xml:space="preserve"> An Input Field Of Type Number And </w:t>
-      </w:r>
-      <w:r>
-        <w:rPr>
-          <w:rFonts w:ascii="Cavolini" w:hAnsi="Cavolini" w:cs="Cavolini"/>
-          <w:b/>
-          <w:bCs/>
-          <w:sz w:val="24"/>
-          <w:szCs w:val="24"/>
-        </w:rPr>
-        <w:t xml:space="preserve">2 </w:t>
-      </w:r>
-      <w:r>
-        <w:rPr>
-          <w:rFonts w:ascii="Cavolini" w:hAnsi="Cavolini" w:cs="Cavolini"/>
-          <w:b/>
-          <w:bCs/>
-          <w:sz w:val="24"/>
-          <w:szCs w:val="24"/>
-        </w:rPr>
-        <w:t>Button</w:t>
-      </w:r>
-      <w:r>
-        <w:rPr>
-          <w:rFonts w:ascii="Cavolini" w:hAnsi="Cavolini" w:cs="Cavolini"/>
-          <w:b/>
-          <w:bCs/>
-          <w:sz w:val="24"/>
-          <w:szCs w:val="24"/>
-        </w:rPr>
-        <w:t>s –</w:t>
-      </w:r>
-      <w:r>
-        <w:rPr>
-          <w:rFonts w:ascii="Cavolini" w:hAnsi="Cavolini" w:cs="Cavolini"/>
-          <w:b/>
-          <w:bCs/>
-          <w:sz w:val="24"/>
-          <w:szCs w:val="24"/>
-        </w:rPr>
-        <w:t xml:space="preserve"> </w:t>
-      </w:r>
-      <w:r>
-        <w:rPr>
-          <w:rFonts w:ascii="Cavolini" w:hAnsi="Cavolini" w:cs="Cavolini"/>
-          <w:b/>
-          <w:bCs/>
-          <w:sz w:val="24"/>
-          <w:szCs w:val="24"/>
-        </w:rPr>
-        <w:t xml:space="preserve">One </w:t>
-      </w:r>
-      <w:r>
-        <w:rPr>
-          <w:rFonts w:ascii="Cavolini" w:hAnsi="Cavolini" w:cs="Cavolini"/>
-          <w:b/>
-          <w:bCs/>
-          <w:sz w:val="24"/>
-          <w:szCs w:val="24"/>
-        </w:rPr>
-        <w:t>Which Toggles It’s State - (Start) Or (Pause)</w:t>
-      </w:r>
-      <w:r>
-        <w:rPr>
-          <w:rFonts w:ascii="Cavolini" w:hAnsi="Cavolini" w:cs="Cavolini"/>
-          <w:b/>
-          <w:bCs/>
-          <w:sz w:val="24"/>
-          <w:szCs w:val="24"/>
-        </w:rPr>
-        <w:t xml:space="preserve"> And Another For Reset</w:t>
+        <w:t xml:space="preserve"> An Input Field Of Type Number And 2 Buttons – One Which Toggles It’s State - (Start) Or (Pause) And Another For Reset</w:t>
       </w:r>
     </w:p>
     <w:p>
@@ -3107,6 +2978,7 @@
                 <w:rFonts w:ascii="Cavolini" w:hAnsi="Cavolini" w:cs="Cavolini"/>
                 <w:b/>
                 <w:bCs/>
+                <w:noProof/>
                 <w:sz w:val="24"/>
                 <w:szCs w:val="24"/>
               </w:rPr>
@@ -3161,6 +3033,7 @@
                 <w:rFonts w:ascii="Cavolini" w:hAnsi="Cavolini" w:cs="Cavolini"/>
                 <w:b/>
                 <w:bCs/>
+                <w:noProof/>
                 <w:sz w:val="24"/>
                 <w:szCs w:val="24"/>
               </w:rPr>
@@ -3979,79 +3852,40 @@
           <w:sz w:val="24"/>
           <w:szCs w:val="24"/>
         </w:rPr>
-        <w:t xml:space="preserve">Snapshots Supporting </w:t>
-      </w:r>
-      <w:r>
-        <w:rPr>
-          <w:rFonts w:ascii="Cavolini" w:hAnsi="Cavolini" w:cs="Cavolini"/>
-          <w:b/>
-          <w:bCs/>
-          <w:sz w:val="24"/>
-          <w:szCs w:val="24"/>
-        </w:rPr>
-        <w:t xml:space="preserve">Super </w:t>
-      </w:r>
-      <w:r>
-        <w:rPr>
-          <w:rFonts w:ascii="Cavolini" w:hAnsi="Cavolini" w:cs="Cavolini"/>
-          <w:b/>
-          <w:bCs/>
-          <w:sz w:val="24"/>
-          <w:szCs w:val="24"/>
-        </w:rPr>
-        <w:t>Note</w:t>
-      </w:r>
-      <w:r>
-        <w:rPr>
-          <w:rFonts w:ascii="Cavolini" w:hAnsi="Cavolini" w:cs="Cavolini"/>
-          <w:b/>
-          <w:bCs/>
-          <w:sz w:val="24"/>
-          <w:szCs w:val="24"/>
+        <w:t>Snapshots Supporting Super Note Attached Below</w:t>
+      </w:r>
+      <w:r>
+        <w:rPr>
+          <w:rFonts w:ascii="Cavolini" w:hAnsi="Cavolini" w:cs="Cavolini"/>
+          <w:b/>
+          <w:bCs/>
+          <w:noProof/>
         </w:rPr>
         <w:t xml:space="preserve"> </w:t>
       </w:r>
-      <w:r>
-        <w:rPr>
-          <w:rFonts w:ascii="Cavolini" w:hAnsi="Cavolini" w:cs="Cavolini"/>
-          <w:b/>
-          <w:bCs/>
-          <w:sz w:val="24"/>
-          <w:szCs w:val="24"/>
-        </w:rPr>
-        <w:t>Attached Below</w:t>
-      </w:r>
-      <w:r>
+    </w:p>
+    <w:p>
+      <w:pPr>
         <w:rPr>
           <w:rFonts w:ascii="Cavolini" w:hAnsi="Cavolini" w:cs="Cavolini"/>
           <w:b/>
           <w:bCs/>
           <w:noProof/>
         </w:rPr>
-        <w:t xml:space="preserve"> </w:t>
-      </w:r>
-    </w:p>
-    <w:p>
-      <w:pPr>
-        <w:rPr>
-          <w:rFonts w:ascii="Cavolini" w:hAnsi="Cavolini" w:cs="Cavolini"/>
-          <w:b/>
-          <w:bCs/>
+      </w:pPr>
+    </w:p>
+    <w:p>
+      <w:pPr>
+        <w:rPr>
+          <w:rFonts w:ascii="Cascadia Code" w:hAnsi="Cascadia Code" w:cs="Cascadia Code"/>
+          <w:sz w:val="24"/>
+          <w:szCs w:val="24"/>
+        </w:rPr>
+      </w:pPr>
+      <w:r>
+        <w:rPr>
+          <w:rFonts w:ascii="Cascadia Code" w:hAnsi="Cascadia Code" w:cs="Cascadia Code"/>
           <w:noProof/>
-        </w:rPr>
-      </w:pPr>
-    </w:p>
-    <w:p>
-      <w:pPr>
-        <w:rPr>
-          <w:rFonts w:ascii="Cascadia Code" w:hAnsi="Cascadia Code" w:cs="Cascadia Code"/>
-          <w:sz w:val="24"/>
-          <w:szCs w:val="24"/>
-        </w:rPr>
-      </w:pPr>
-      <w:r>
-        <w:rPr>
-          <w:rFonts w:ascii="Cascadia Code" w:hAnsi="Cascadia Code" w:cs="Cascadia Code"/>
           <w:sz w:val="24"/>
           <w:szCs w:val="24"/>
         </w:rPr>
@@ -4103,6 +3937,7 @@
       <w:r>
         <w:rPr>
           <w:rFonts w:ascii="Cascadia Code" w:hAnsi="Cascadia Code" w:cs="Cascadia Code"/>
+          <w:noProof/>
           <w:sz w:val="24"/>
           <w:szCs w:val="24"/>
         </w:rPr>
@@ -4154,7 +3989,7 @@
 </file>
 
 <file path=word/numbering.xml><?xml version="1.0" encoding="utf-8"?>
-<w:numbering xmlns:wpc="http://schemas.microsoft.com/office/word/2010/wordprocessingCanvas" xmlns:cx="http://schemas.microsoft.com/office/drawing/2014/chartex" xmlns:cx1="http://schemas.microsoft.com/office/drawing/2015/9/8/chartex" xmlns:cx2="http://schemas.microsoft.com/office/drawing/2015/10/21/chartex" xmlns:cx3="http://schemas.microsoft.com/office/drawing/2016/5/9/chartex" xmlns:cx4="http://schemas.microsoft.com/office/drawing/2016/5/10/chartex" xmlns:cx5="http://schemas.microsoft.com/office/drawing/2016/5/11/chartex" xmlns:cx6="http://schemas.microsoft.com/office/drawing/2016/5/12/chartex" xmlns:cx7="http://schemas.microsoft.com/office/drawing/2016/5/13/chartex" xmlns:cx8="http://schemas.microsoft.com/office/drawing/2016/5/14/chartex" xmlns:mc="http://schemas.openxmlformats.org/markup-compatibility/2006" xmlns:aink="http://schemas.microsoft.com/office/drawing/2016/ink" xmlns:am3d="http://schemas.microsoft.com/office/drawing/2017/model3d" xmlns:o="urn:schemas-microsoft-com:office:office" xmlns:oel="http://schemas.microsoft.com/office/2019/extlst" xmlns:r="http://schemas.openxmlformats.org/officeDocument/2006/relationships" xmlns:m="http://schemas.openxmlformats.org/officeDocument/2006/math" xmlns:v="urn:schemas-microsoft-com:vml" xmlns:wp14="http://schemas.microsoft.com/office/word/2010/wordprocessingDrawing" xmlns:wp="http://schemas.openxmlformats.org/drawingml/2006/wordprocessingDrawing" xmlns:w10="urn:schemas-microsoft-com:office:word" xmlns:w="http://schemas.openxmlformats.org/wordprocessingml/2006/main" xmlns:w14="http://schemas.microsoft.com/office/word/2010/wordml" xmlns:w15="http://schemas.microsoft.com/office/word/2012/wordml" xmlns:w16cex="http://schemas.microsoft.com/office/word/2018/wordml/cex" xmlns:w16cid="http://schemas.microsoft.com/office/word/2016/wordml/cid" xmlns:w16="http://schemas.microsoft.com/office/word/2018/wordml" xmlns:w16sdtdh="http://schemas.microsoft.com/office/word/2020/wordml/sdtdatahash" xmlns:w16se="http://schemas.microsoft.com/office/word/2015/wordml/symex" xmlns:wpg="http://schemas.microsoft.com/office/word/2010/wordprocessingGroup" xmlns:wpi="http://schemas.microsoft.com/office/word/2010/wordprocessingInk" xmlns:wne="http://schemas.microsoft.com/office/word/2006/wordml" xmlns:wps="http://schemas.microsoft.com/office/word/2010/wordprocessingShape" mc:Ignorable="w14 w15 w16se w16cid w16 w16cex w16sdtdh wp14">
+<w:numbering xmlns:wpc="http://schemas.microsoft.com/office/word/2010/wordprocessingCanvas" xmlns:cx="http://schemas.microsoft.com/office/drawing/2014/chartex" xmlns:cx1="http://schemas.microsoft.com/office/drawing/2015/9/8/chartex" xmlns:cx2="http://schemas.microsoft.com/office/drawing/2015/10/21/chartex" xmlns:cx3="http://schemas.microsoft.com/office/drawing/2016/5/9/chartex" xmlns:cx4="http://schemas.microsoft.com/office/drawing/2016/5/10/chartex" xmlns:cx5="http://schemas.microsoft.com/office/drawing/2016/5/11/chartex" xmlns:cx6="http://schemas.microsoft.com/office/drawing/2016/5/12/chartex" xmlns:cx7="http://schemas.microsoft.com/office/drawing/2016/5/13/chartex" xmlns:cx8="http://schemas.microsoft.com/office/drawing/2016/5/14/chartex" xmlns:mc="http://schemas.openxmlformats.org/markup-compatibility/2006" xmlns:aink="http://schemas.microsoft.com/office/drawing/2016/ink" xmlns:am3d="http://schemas.microsoft.com/office/drawing/2017/model3d" xmlns:o="urn:schemas-microsoft-com:office:office" xmlns:oel="http://schemas.microsoft.com/office/2019/extlst" xmlns:r="http://schemas.openxmlformats.org/officeDocument/2006/relationships" xmlns:m="http://schemas.openxmlformats.org/officeDocument/2006/math" xmlns:v="urn:schemas-microsoft-com:vml" xmlns:wp14="http://schemas.microsoft.com/office/word/2010/wordprocessingDrawing" xmlns:wp="http://schemas.openxmlformats.org/drawingml/2006/wordprocessingDrawing" xmlns:w10="urn:schemas-microsoft-com:office:word" xmlns:w="http://schemas.openxmlformats.org/wordprocessingml/2006/main" xmlns:w14="http://schemas.microsoft.com/office/word/2010/wordml" xmlns:w15="http://schemas.microsoft.com/office/word/2012/wordml" xmlns:w16cex="http://schemas.microsoft.com/office/word/2018/wordml/cex" xmlns:w16cid="http://schemas.microsoft.com/office/word/2016/wordml/cid" xmlns:w16="http://schemas.microsoft.com/office/word/2018/wordml" xmlns:w16du="http://schemas.microsoft.com/office/word/2023/wordml/word16du" xmlns:w16sdtdh="http://schemas.microsoft.com/office/word/2020/wordml/sdtdatahash" xmlns:w16se="http://schemas.microsoft.com/office/word/2015/wordml/symex" xmlns:wpg="http://schemas.microsoft.com/office/word/2010/wordprocessingGroup" xmlns:wpi="http://schemas.microsoft.com/office/word/2010/wordprocessingInk" xmlns:wne="http://schemas.microsoft.com/office/word/2006/wordml" xmlns:wps="http://schemas.microsoft.com/office/word/2010/wordprocessingShape" mc:Ignorable="w14 w15 w16se w16cid w16 w16cex w16sdtdh w16du wp14">
   <w:abstractNum w:abstractNumId="0" w15:restartNumberingAfterBreak="0">
     <w:nsid w:val="06D675F2"/>
     <w:multiLevelType w:val="hybridMultilevel"/>
@@ -4507,7 +4342,7 @@
 </file>
 
 <file path=word/styles.xml><?xml version="1.0" encoding="utf-8"?>
-<w:styles xmlns:mc="http://schemas.openxmlformats.org/markup-compatibility/2006" xmlns:r="http://schemas.openxmlformats.org/officeDocument/2006/relationships" xmlns:w="http://schemas.openxmlformats.org/wordprocessingml/2006/main" xmlns:w14="http://schemas.microsoft.com/office/word/2010/wordml" xmlns:w15="http://schemas.microsoft.com/office/word/2012/wordml" xmlns:w16cex="http://schemas.microsoft.com/office/word/2018/wordml/cex" xmlns:w16cid="http://schemas.microsoft.com/office/word/2016/wordml/cid" xmlns:w16="http://schemas.microsoft.com/office/word/2018/wordml" xmlns:w16sdtdh="http://schemas.microsoft.com/office/word/2020/wordml/sdtdatahash" xmlns:w16se="http://schemas.microsoft.com/office/word/2015/wordml/symex" mc:Ignorable="w14 w15 w16se w16cid w16 w16cex w16sdtdh">
+<w:styles xmlns:mc="http://schemas.openxmlformats.org/markup-compatibility/2006" xmlns:r="http://schemas.openxmlformats.org/officeDocument/2006/relationships" xmlns:w="http://schemas.openxmlformats.org/wordprocessingml/2006/main" xmlns:w14="http://schemas.microsoft.com/office/word/2010/wordml" xmlns:w15="http://schemas.microsoft.com/office/word/2012/wordml" xmlns:w16cex="http://schemas.microsoft.com/office/word/2018/wordml/cex" xmlns:w16cid="http://schemas.microsoft.com/office/word/2016/wordml/cid" xmlns:w16="http://schemas.microsoft.com/office/word/2018/wordml" xmlns:w16du="http://schemas.microsoft.com/office/word/2023/wordml/word16du" xmlns:w16sdtdh="http://schemas.microsoft.com/office/word/2020/wordml/sdtdatahash" xmlns:w16se="http://schemas.microsoft.com/office/word/2015/wordml/symex" mc:Ignorable="w14 w15 w16se w16cid w16 w16cex w16sdtdh w16du">
   <w:docDefaults>
     <w:rPrDefault>
       <w:rPr>

</xml_diff>